<commit_message>
rapport anaylse des cas d'usages
</commit_message>
<xml_diff>
--- a/Rapport Neo4j.docx
+++ b/Rapport Neo4j.docx
@@ -2376,9 +2376,11 @@
         <w:spacing w:line="360" w:lineRule="auto"/>
         <w:jc w:val="both"/>
       </w:pPr>
+      <w:proofErr w:type="gramStart"/>
       <w:r>
         <w:t>.NET</w:t>
       </w:r>
+      <w:proofErr w:type="gramEnd"/>
     </w:p>
     <w:p>
       <w:pPr>
@@ -3342,6 +3344,80 @@
         <w:jc w:val="both"/>
       </w:pPr>
       <w:r>
+        <w:t>Après avoir effectué des recherches sur les autres bases de données orientées graphes existantes, il semble que Neo4j est la meilleure option. En effet, Cette technologie existe depuis plus de 10 ans et possède donc une grande maturité, elle dispose d’un grand nombre de de packages et d’extensions pour être utilisé dans plusieurs langages différents ce qui permet de convenir à tout type de projets. C’est facile de prise en main, et suffisamment flexible pour s’adapter à tous les besoins, que ce soit un petit projet personnel, jusqu’au grand projet d’entreprise.</w:t>
+      </w:r>
+    </w:p>
+    <w:p>
+      <w:pPr>
+        <w:spacing w:line="360" w:lineRule="auto"/>
+        <w:jc w:val="both"/>
+      </w:pPr>
+    </w:p>
+    <w:p>
+      <w:pPr>
+        <w:spacing w:line="360" w:lineRule="auto"/>
+        <w:jc w:val="both"/>
+      </w:pPr>
+      <w:r>
+        <w:t>Pourquoi les grandes entreprises choisissent-elles Neo4j ?</w:t>
+      </w:r>
+    </w:p>
+    <w:p>
+      <w:pPr>
+        <w:pStyle w:val="Paragraphedeliste"/>
+        <w:numPr>
+          <w:ilvl w:val="0"/>
+          <w:numId w:val="10"/>
+        </w:numPr>
+        <w:spacing w:line="360" w:lineRule="auto"/>
+        <w:jc w:val="both"/>
+      </w:pPr>
+      <w:r>
+        <w:t>Neo4j est le leader incontesté des performances en matière de technologie graphique.</w:t>
+      </w:r>
+    </w:p>
+    <w:p>
+      <w:pPr>
+        <w:pStyle w:val="Paragraphedeliste"/>
+        <w:numPr>
+          <w:ilvl w:val="0"/>
+          <w:numId w:val="10"/>
+        </w:numPr>
+        <w:spacing w:line="360" w:lineRule="auto"/>
+        <w:jc w:val="both"/>
+      </w:pPr>
+      <w:r>
+        <w:t>Les développeurs de graphes et les scientifiques des données trouvent que Neo4j est le chemin le plus rapide vers la productivité et les informations.</w:t>
+      </w:r>
+    </w:p>
+    <w:p>
+      <w:pPr>
+        <w:pStyle w:val="Paragraphedeliste"/>
+        <w:numPr>
+          <w:ilvl w:val="0"/>
+          <w:numId w:val="10"/>
+        </w:numPr>
+        <w:spacing w:line="360" w:lineRule="auto"/>
+        <w:jc w:val="both"/>
+      </w:pPr>
+      <w:r>
+        <w:t>Contient les workflows d'analyse graphique et d'apprentissage automatique les plus avancés et les plus faciles à utiliser.</w:t>
+      </w:r>
+    </w:p>
+    <w:p>
+      <w:pPr>
+        <w:pStyle w:val="Paragraphedeliste"/>
+        <w:numPr>
+          <w:ilvl w:val="0"/>
+          <w:numId w:val="10"/>
+        </w:numPr>
+        <w:spacing w:line="360" w:lineRule="auto"/>
+        <w:jc w:val="both"/>
+      </w:pPr>
+      <w:r>
+        <w:t>Fiabilité, flexibilité et intégrité de la production pour les charges de travail transactionnelles/analytiques à volume élevé.</w:t>
+      </w:r>
+      <w:r>
         <w:br w:type="page"/>
       </w:r>
     </w:p>
@@ -4280,7 +4356,15 @@
         <w:t xml:space="preserve">Dans cette partie nous allons nous concentrer sur l’aspect technique du projet. Nous allons voir comment configurer NEO4J pour avoir des performances optimales. Nous verrons également comment créer des nœuds à partir d’un jeu de données, ainsi que de créer des relations entre ces nœuds. Nous terminerons par la recommandation de bières </w:t>
       </w:r>
       <w:r>
-        <w:t>en fonction des notes données par les  utilisateurs.</w:t>
+        <w:t xml:space="preserve">en fonction des notes données par </w:t>
+      </w:r>
+      <w:proofErr w:type="gramStart"/>
+      <w:r>
+        <w:t>les  utilisateurs</w:t>
+      </w:r>
+      <w:proofErr w:type="gramEnd"/>
+      <w:r>
+        <w:t>.</w:t>
       </w:r>
     </w:p>
     <w:p>
@@ -4292,14 +4376,16 @@
       <w:r>
         <w:t xml:space="preserve">4.3.1 </w:t>
       </w:r>
-      <w:r>
-        <w:t>–</w:t>
-      </w:r>
-      <w:r>
-        <w:t xml:space="preserve">  </w:t>
-      </w:r>
-      <w:r>
-        <w:t>Configuration de NEO4J</w:t>
+      <w:proofErr w:type="gramStart"/>
+      <w:r>
+        <w:t xml:space="preserve">–  </w:t>
+      </w:r>
+      <w:r>
+        <w:t>Configuration</w:t>
+      </w:r>
+      <w:proofErr w:type="gramEnd"/>
+      <w:r>
+        <w:t xml:space="preserve"> de NEO4J</w:t>
       </w:r>
       <w:bookmarkEnd w:id="17"/>
     </w:p>
@@ -4437,13 +4523,23 @@
         </w:rPr>
       </w:pPr>
       <w:proofErr w:type="spellStart"/>
+      <w:proofErr w:type="gramStart"/>
       <w:r>
         <w:rPr>
           <w:sz w:val="20"/>
           <w:szCs w:val="20"/>
           <w:lang w:val="en-US"/>
         </w:rPr>
-        <w:t>dbms.memory.heap.initial_size</w:t>
+        <w:t>dbms.memory</w:t>
+      </w:r>
+      <w:proofErr w:type="gramEnd"/>
+      <w:r>
+        <w:rPr>
+          <w:sz w:val="20"/>
+          <w:szCs w:val="20"/>
+          <w:lang w:val="en-US"/>
+        </w:rPr>
+        <w:t>.heap.initial_size</w:t>
       </w:r>
       <w:proofErr w:type="spellEnd"/>
       <w:r>
@@ -4505,21 +4601,31 @@
         </w:rPr>
       </w:pPr>
       <w:proofErr w:type="spellStart"/>
+      <w:proofErr w:type="gramStart"/>
       <w:r>
         <w:rPr>
           <w:sz w:val="20"/>
           <w:szCs w:val="20"/>
           <w:lang w:val="en-US"/>
         </w:rPr>
-        <w:t>dbms.memory.pagecache.size</w:t>
-      </w:r>
-      <w:proofErr w:type="spellEnd"/>
+        <w:t>dbms.memory</w:t>
+      </w:r>
+      <w:proofErr w:type="gramEnd"/>
       <w:r>
         <w:rPr>
           <w:sz w:val="20"/>
           <w:szCs w:val="20"/>
           <w:lang w:val="en-US"/>
         </w:rPr>
+        <w:t>.pagecache.size</w:t>
+      </w:r>
+      <w:proofErr w:type="spellEnd"/>
+      <w:r>
+        <w:rPr>
+          <w:sz w:val="20"/>
+          <w:szCs w:val="20"/>
+          <w:lang w:val="en-US"/>
+        </w:rPr>
         <w:t>=512m</w:t>
       </w:r>
     </w:p>
@@ -4608,21 +4714,7 @@
           <w:i/>
           <w:iCs/>
         </w:rPr>
-        <w:t>La bibliothèque de l'</w:t>
-      </w:r>
-      <w:r>
-        <w:rPr>
-          <w:i/>
-          <w:iCs/>
-        </w:rPr>
-        <w:t>APOC</w:t>
-      </w:r>
-      <w:r>
-        <w:rPr>
-          <w:i/>
-          <w:iCs/>
-        </w:rPr>
-        <w:t xml:space="preserve"> se compose de nombreuses procédures et fonctions (environ 450) qui facilitent de nombreuses tâches différentes dans des domaines tels que l'intégration de données, les algorithmes graphiques ou la conversion de données.</w:t>
+        <w:t>La bibliothèque de l'APOC se compose de nombreuses procédures et fonctions (environ 450) qui facilitent de nombreuses tâches différentes dans des domaines tels que l'intégration de données, les algorithmes graphiques ou la conversion de données.</w:t>
       </w:r>
       <w:r>
         <w:t xml:space="preserve"> » </w:t>
@@ -4640,7 +4732,15 @@
         <w:jc w:val="both"/>
       </w:pPr>
       <w:r>
-        <w:t xml:space="preserve">Le package APOC facilite grandement l’utilisation de NEO4J et beaucoup de codes présent sur internet utilisent des procédure de ce package. Il est donc préférable de l’installer dès le début. </w:t>
+        <w:t xml:space="preserve">Le package APOC facilite grandement l’utilisation de NEO4J et beaucoup de </w:t>
+      </w:r>
+      <w:proofErr w:type="gramStart"/>
+      <w:r>
+        <w:t>codes présent</w:t>
+      </w:r>
+      <w:proofErr w:type="gramEnd"/>
+      <w:r>
+        <w:t xml:space="preserve"> sur internet utilisent des procédure de ce package. Il est donc préférable de l’installer dès le début. </w:t>
       </w:r>
     </w:p>
     <w:p>
@@ -4793,16 +4893,15 @@
       </w:pPr>
       <w:bookmarkStart w:id="18" w:name="_Toc118991209"/>
       <w:r>
-        <w:t>4.3.</w:t>
-      </w:r>
-      <w:r>
-        <w:t>2</w:t>
-      </w:r>
-      <w:r>
-        <w:t xml:space="preserve"> –  </w:t>
-      </w:r>
-      <w:r>
-        <w:t>Création des nœuds</w:t>
+        <w:t xml:space="preserve">4.3.2 </w:t>
+      </w:r>
+      <w:proofErr w:type="gramStart"/>
+      <w:r>
+        <w:t>–  Création</w:t>
+      </w:r>
+      <w:proofErr w:type="gramEnd"/>
+      <w:r>
+        <w:t xml:space="preserve"> des nœuds</w:t>
       </w:r>
       <w:bookmarkEnd w:id="18"/>
     </w:p>
@@ -4815,48 +4914,32 @@
         <w:t>Nous avons créé 3 types de nœuds</w:t>
       </w:r>
       <w:r>
-        <w:t xml:space="preserve">, comme vu dans la description du </w:t>
+        <w:t>, comme vu dans la description du dataset. Les nœuds sont</w:t>
+      </w:r>
+      <w:r>
+        <w:t xml:space="preserve"> : </w:t>
+      </w:r>
+      <w:r>
+        <w:t xml:space="preserve">Beers, </w:t>
       </w:r>
       <w:proofErr w:type="spellStart"/>
       <w:r>
-        <w:t>dataset</w:t>
+        <w:t>Reviews</w:t>
       </w:r>
       <w:proofErr w:type="spellEnd"/>
       <w:r>
-        <w:t>. Les nœuds sont</w:t>
-      </w:r>
-      <w:r>
-        <w:t xml:space="preserve"> : </w:t>
-      </w:r>
-      <w:r>
-        <w:t xml:space="preserve">Beers, </w:t>
+        <w:t xml:space="preserve"> et </w:t>
       </w:r>
       <w:proofErr w:type="spellStart"/>
       <w:r>
-        <w:t>Reviews</w:t>
+        <w:t>Reviewers</w:t>
       </w:r>
       <w:proofErr w:type="spellEnd"/>
       <w:r>
-        <w:t xml:space="preserve"> et </w:t>
-      </w:r>
-      <w:proofErr w:type="spellStart"/>
-      <w:r>
-        <w:t>Reviewers</w:t>
-      </w:r>
-      <w:proofErr w:type="spellEnd"/>
-      <w:r>
         <w:t>.</w:t>
       </w:r>
       <w:r>
-        <w:t xml:space="preserve"> Le </w:t>
-      </w:r>
-      <w:proofErr w:type="spellStart"/>
-      <w:r>
-        <w:t>dataset</w:t>
-      </w:r>
-      <w:proofErr w:type="spellEnd"/>
-      <w:r>
-        <w:t xml:space="preserve"> étant énorme, nous avons décidé de ne pas le charger entièrement car nous n’avons pas l’utilité de 1,5 million de </w:t>
+        <w:t xml:space="preserve"> Le dataset étant énorme, nous avons décidé de ne pas le charger entièrement car nous n’avons pas l’utilité de 1,5 million de </w:t>
       </w:r>
       <w:proofErr w:type="spellStart"/>
       <w:r>
@@ -4928,6 +5011,7 @@
       <w:r>
         <w:rPr>
           <w:rFonts w:ascii="Consolas" w:eastAsia="Times New Roman" w:hAnsi="Consolas" w:cs="Times New Roman"/>
+          <w:noProof/>
           <w:color w:val="569CD6"/>
           <w:sz w:val="18"/>
           <w:szCs w:val="18"/>
@@ -5011,6 +5095,9 @@
         <w:jc w:val="both"/>
       </w:pPr>
       <w:r>
+        <w:rPr>
+          <w:noProof/>
+        </w:rPr>
         <w:drawing>
           <wp:anchor distT="0" distB="0" distL="114300" distR="114300" simplePos="0" relativeHeight="251664384" behindDoc="0" locked="0" layoutInCell="1" allowOverlap="1" wp14:anchorId="63CE1D34" wp14:editId="0BE963A0">
             <wp:simplePos x="0" y="0"/>
@@ -5082,7 +5169,15 @@
         </w:drawing>
       </w:r>
       <w:r>
-        <w:t>Nous obtenons le rendu visuel suivant après avoir exécuté la requête. Nous pouvons voir l’ensemble des bières représentées par les points oranges. Sur l’image de gauche, nous pouvons voir tous les attributs associés à chaque bière.</w:t>
+        <w:t xml:space="preserve">Nous obtenons le rendu visuel suivant après avoir exécuté la requête. Nous pouvons voir l’ensemble des bières représentées par les points </w:t>
+      </w:r>
+      <w:proofErr w:type="gramStart"/>
+      <w:r>
+        <w:t>oranges</w:t>
+      </w:r>
+      <w:proofErr w:type="gramEnd"/>
+      <w:r>
+        <w:t>. Sur l’image de gauche, nous pouvons voir tous les attributs associés à chaque bière.</w:t>
       </w:r>
     </w:p>
     <w:p>
@@ -5167,16 +5262,15 @@
       </w:pPr>
       <w:bookmarkStart w:id="19" w:name="_Toc118991210"/>
       <w:r>
-        <w:t>4.3.</w:t>
-      </w:r>
-      <w:r>
-        <w:t>3</w:t>
-      </w:r>
-      <w:r>
-        <w:t xml:space="preserve"> –  </w:t>
-      </w:r>
-      <w:r>
-        <w:t>Création des relations entre les nœuds</w:t>
+        <w:t xml:space="preserve">4.3.3 </w:t>
+      </w:r>
+      <w:proofErr w:type="gramStart"/>
+      <w:r>
+        <w:t>–  Création</w:t>
+      </w:r>
+      <w:proofErr w:type="gramEnd"/>
+      <w:r>
+        <w:t xml:space="preserve"> des relations entre les nœuds</w:t>
       </w:r>
       <w:bookmarkEnd w:id="19"/>
       <w:r>
@@ -5246,7 +5340,15 @@
       </w:r>
       <w:proofErr w:type="spellEnd"/>
       <w:r>
-        <w:t xml:space="preserve">, en d’autres terme elle lie une </w:t>
+        <w:t xml:space="preserve">, </w:t>
+      </w:r>
+      <w:proofErr w:type="gramStart"/>
+      <w:r>
+        <w:t>en d’autres terme</w:t>
+      </w:r>
+      <w:proofErr w:type="gramEnd"/>
+      <w:r>
+        <w:t xml:space="preserve"> elle lie une </w:t>
       </w:r>
       <w:proofErr w:type="spellStart"/>
       <w:r>
@@ -5295,6 +5397,9 @@
         <w:jc w:val="both"/>
       </w:pPr>
       <w:r>
+        <w:rPr>
+          <w:noProof/>
+        </w:rPr>
         <w:drawing>
           <wp:inline distT="0" distB="0" distL="0" distR="0" wp14:anchorId="74ED0E8B" wp14:editId="7E10E6C4">
             <wp:extent cx="5760720" cy="807085"/>
@@ -5406,32 +5511,17 @@
                             <w:r>
                               <w:t xml:space="preserve">Figure </w:t>
                             </w:r>
+                            <w:fldSimple w:instr=" SEQ Figure \* ARABIC ">
+                              <w:r>
+                                <w:rPr>
+                                  <w:noProof/>
+                                </w:rPr>
+                                <w:t>1</w:t>
+                              </w:r>
+                            </w:fldSimple>
                             <w:r>
-                              <w:fldChar w:fldCharType="begin"/>
+                              <w:t>- rendu visuel de la relation reviewed</w:t>
                             </w:r>
-                            <w:r>
-                              <w:instrText xml:space="preserve"> SEQ Figure \* ARABIC </w:instrText>
-                            </w:r>
-                            <w:r>
-                              <w:fldChar w:fldCharType="separate"/>
-                            </w:r>
-                            <w:r>
-                              <w:rPr>
-                                <w:noProof/>
-                              </w:rPr>
-                              <w:t>1</w:t>
-                            </w:r>
-                            <w:r>
-                              <w:fldChar w:fldCharType="end"/>
-                            </w:r>
-                            <w:r>
-                              <w:t xml:space="preserve">- rendu visuel de la relation </w:t>
-                            </w:r>
-                            <w:proofErr w:type="spellStart"/>
-                            <w:r>
-                              <w:t>reviewed</w:t>
-                            </w:r>
-                            <w:proofErr w:type="spellEnd"/>
                           </w:p>
                         </w:txbxContent>
                       </wps:txbx>
@@ -5464,32 +5554,17 @@
                       <w:r>
                         <w:t xml:space="preserve">Figure </w:t>
                       </w:r>
+                      <w:fldSimple w:instr=" SEQ Figure \* ARABIC ">
+                        <w:r>
+                          <w:rPr>
+                            <w:noProof/>
+                          </w:rPr>
+                          <w:t>1</w:t>
+                        </w:r>
+                      </w:fldSimple>
                       <w:r>
-                        <w:fldChar w:fldCharType="begin"/>
+                        <w:t>- rendu visuel de la relation reviewed</w:t>
                       </w:r>
-                      <w:r>
-                        <w:instrText xml:space="preserve"> SEQ Figure \* ARABIC </w:instrText>
-                      </w:r>
-                      <w:r>
-                        <w:fldChar w:fldCharType="separate"/>
-                      </w:r>
-                      <w:r>
-                        <w:rPr>
-                          <w:noProof/>
-                        </w:rPr>
-                        <w:t>1</w:t>
-                      </w:r>
-                      <w:r>
-                        <w:fldChar w:fldCharType="end"/>
-                      </w:r>
-                      <w:r>
-                        <w:t xml:space="preserve">- rendu visuel de la relation </w:t>
-                      </w:r>
-                      <w:proofErr w:type="spellStart"/>
-                      <w:r>
-                        <w:t>reviewed</w:t>
-                      </w:r>
-                      <w:proofErr w:type="spellEnd"/>
                     </w:p>
                   </w:txbxContent>
                 </v:textbox>
@@ -5620,14 +5695,12 @@
                             <w:r>
                               <w:t xml:space="preserve">- rendu visuel de la relation </w:t>
                             </w:r>
-                            <w:proofErr w:type="spellStart"/>
                             <w:r>
                               <w:t>did_a_</w:t>
                             </w:r>
                             <w:r>
                               <w:t>review</w:t>
                             </w:r>
-                            <w:proofErr w:type="spellEnd"/>
                           </w:p>
                         </w:txbxContent>
                       </wps:txbx>
@@ -5669,14 +5742,12 @@
                       <w:r>
                         <w:t xml:space="preserve">- rendu visuel de la relation </w:t>
                       </w:r>
-                      <w:proofErr w:type="spellStart"/>
                       <w:r>
                         <w:t>did_a_</w:t>
                       </w:r>
                       <w:r>
                         <w:t>review</w:t>
                       </w:r>
-                      <w:proofErr w:type="spellEnd"/>
                     </w:p>
                   </w:txbxContent>
                 </v:textbox>
@@ -5746,7 +5817,15 @@
         </w:drawing>
       </w:r>
       <w:r>
-        <w:t>Nous obtenons les rendus visuel suivant :</w:t>
+        <w:t xml:space="preserve">Nous obtenons </w:t>
+      </w:r>
+      <w:proofErr w:type="gramStart"/>
+      <w:r>
+        <w:t>les rendus visuel</w:t>
+      </w:r>
+      <w:proofErr w:type="gramEnd"/>
+      <w:r>
+        <w:t xml:space="preserve"> suivant :</w:t>
       </w:r>
     </w:p>
     <w:p>
@@ -5854,11 +5933,9 @@
                             <w:r>
                               <w:t xml:space="preserve">l’ensemble des </w:t>
                             </w:r>
-                            <w:proofErr w:type="spellStart"/>
                             <w:r>
                               <w:t>reviews</w:t>
                             </w:r>
-                            <w:proofErr w:type="spellEnd"/>
                             <w:r>
                               <w:t xml:space="preserve"> (violet)</w:t>
                             </w:r>
@@ -5907,11 +5984,9 @@
                       <w:r>
                         <w:t xml:space="preserve">l’ensemble des </w:t>
                       </w:r>
-                      <w:proofErr w:type="spellStart"/>
                       <w:r>
                         <w:t>reviews</w:t>
                       </w:r>
-                      <w:proofErr w:type="spellEnd"/>
                       <w:r>
                         <w:t xml:space="preserve"> (violet)</w:t>
                       </w:r>
@@ -6093,13 +6168,8 @@
                             <w:r>
                               <w:t xml:space="preserve">l’ensemble des </w:t>
                             </w:r>
-                            <w:proofErr w:type="spellStart"/>
                             <w:r>
-                              <w:t>reviews</w:t>
-                            </w:r>
-                            <w:proofErr w:type="spellEnd"/>
-                            <w:r>
-                              <w:t xml:space="preserve"> </w:t>
+                              <w:t xml:space="preserve">reviews </w:t>
                             </w:r>
                             <w:r>
                               <w:t xml:space="preserve">(violet) </w:t>
@@ -6146,13 +6216,8 @@
                       <w:r>
                         <w:t xml:space="preserve">l’ensemble des </w:t>
                       </w:r>
-                      <w:proofErr w:type="spellStart"/>
                       <w:r>
-                        <w:t>reviews</w:t>
-                      </w:r>
-                      <w:proofErr w:type="spellEnd"/>
-                      <w:r>
-                        <w:t xml:space="preserve"> </w:t>
+                        <w:t xml:space="preserve">reviews </w:t>
                       </w:r>
                       <w:r>
                         <w:t xml:space="preserve">(violet) </w:t>
@@ -6269,16 +6334,15 @@
       </w:pPr>
       <w:bookmarkStart w:id="20" w:name="_Toc118991211"/>
       <w:r>
-        <w:t>4.3.</w:t>
-      </w:r>
-      <w:r>
-        <w:t>4</w:t>
-      </w:r>
-      <w:r>
-        <w:t xml:space="preserve"> –  </w:t>
-      </w:r>
-      <w:r>
-        <w:t>La recommandation de bières</w:t>
+        <w:t xml:space="preserve">4.3.4 </w:t>
+      </w:r>
+      <w:proofErr w:type="gramStart"/>
+      <w:r>
+        <w:t>–  La</w:t>
+      </w:r>
+      <w:proofErr w:type="gramEnd"/>
+      <w:r>
+        <w:t xml:space="preserve"> recommandation de bières</w:t>
       </w:r>
       <w:bookmarkEnd w:id="20"/>
     </w:p>
@@ -6288,7 +6352,15 @@
         <w:jc w:val="both"/>
       </w:pPr>
       <w:r>
-        <w:t>NEO4J est très utilisé pour faire des recommandations. Nous avons donc voulu tester cette fonctionnalités.</w:t>
+        <w:t xml:space="preserve">NEO4J est très utilisé pour faire des recommandations. Nous avons donc voulu tester </w:t>
+      </w:r>
+      <w:proofErr w:type="gramStart"/>
+      <w:r>
+        <w:t>cette fonctionnalités</w:t>
+      </w:r>
+      <w:proofErr w:type="gramEnd"/>
+      <w:r>
+        <w:t>.</w:t>
       </w:r>
       <w:r>
         <w:t xml:space="preserve"> Nous sommes partis de la documentation de NEO4J qui est très détaillée, puis nous avons adapté les codes à notre cas d’usage.</w:t>
@@ -6339,6 +6411,9 @@
         <w:jc w:val="both"/>
       </w:pPr>
       <w:r>
+        <w:rPr>
+          <w:noProof/>
+        </w:rPr>
         <w:drawing>
           <wp:inline distT="0" distB="0" distL="0" distR="0" wp14:anchorId="78BA5E32" wp14:editId="20BCA7D1">
             <wp:extent cx="5443323" cy="1480260"/>
@@ -6402,6 +6477,9 @@
         <w:jc w:val="both"/>
       </w:pPr>
       <w:r>
+        <w:rPr>
+          <w:noProof/>
+        </w:rPr>
         <w:drawing>
           <wp:anchor distT="0" distB="0" distL="114300" distR="114300" simplePos="0" relativeHeight="251678720" behindDoc="0" locked="0" layoutInCell="1" allowOverlap="1" wp14:anchorId="44A35667" wp14:editId="2FB9497F">
             <wp:simplePos x="0" y="0"/>
@@ -7203,6 +7281,119 @@
     </w:lvl>
   </w:abstractNum>
   <w:abstractNum w:abstractNumId="3" w15:restartNumberingAfterBreak="0">
+    <w:nsid w:val="31112739"/>
+    <w:multiLevelType w:val="hybridMultilevel"/>
+    <w:tmpl w:val="C2A83352"/>
+    <w:lvl w:ilvl="0" w:tplc="040C0001">
+      <w:start w:val="1"/>
+      <w:numFmt w:val="bullet"/>
+      <w:lvlText w:val=""/>
+      <w:lvlJc w:val="left"/>
+      <w:pPr>
+        <w:ind w:left="720" w:hanging="360"/>
+      </w:pPr>
+      <w:rPr>
+        <w:rFonts w:ascii="Symbol" w:hAnsi="Symbol" w:hint="default"/>
+      </w:rPr>
+    </w:lvl>
+    <w:lvl w:ilvl="1" w:tplc="040C0003" w:tentative="1">
+      <w:start w:val="1"/>
+      <w:numFmt w:val="bullet"/>
+      <w:lvlText w:val="o"/>
+      <w:lvlJc w:val="left"/>
+      <w:pPr>
+        <w:ind w:left="1440" w:hanging="360"/>
+      </w:pPr>
+      <w:rPr>
+        <w:rFonts w:ascii="Courier New" w:hAnsi="Courier New" w:cs="Courier New" w:hint="default"/>
+      </w:rPr>
+    </w:lvl>
+    <w:lvl w:ilvl="2" w:tplc="040C0005" w:tentative="1">
+      <w:start w:val="1"/>
+      <w:numFmt w:val="bullet"/>
+      <w:lvlText w:val=""/>
+      <w:lvlJc w:val="left"/>
+      <w:pPr>
+        <w:ind w:left="2160" w:hanging="360"/>
+      </w:pPr>
+      <w:rPr>
+        <w:rFonts w:ascii="Wingdings" w:hAnsi="Wingdings" w:hint="default"/>
+      </w:rPr>
+    </w:lvl>
+    <w:lvl w:ilvl="3" w:tplc="040C0001" w:tentative="1">
+      <w:start w:val="1"/>
+      <w:numFmt w:val="bullet"/>
+      <w:lvlText w:val=""/>
+      <w:lvlJc w:val="left"/>
+      <w:pPr>
+        <w:ind w:left="2880" w:hanging="360"/>
+      </w:pPr>
+      <w:rPr>
+        <w:rFonts w:ascii="Symbol" w:hAnsi="Symbol" w:hint="default"/>
+      </w:rPr>
+    </w:lvl>
+    <w:lvl w:ilvl="4" w:tplc="040C0003" w:tentative="1">
+      <w:start w:val="1"/>
+      <w:numFmt w:val="bullet"/>
+      <w:lvlText w:val="o"/>
+      <w:lvlJc w:val="left"/>
+      <w:pPr>
+        <w:ind w:left="3600" w:hanging="360"/>
+      </w:pPr>
+      <w:rPr>
+        <w:rFonts w:ascii="Courier New" w:hAnsi="Courier New" w:cs="Courier New" w:hint="default"/>
+      </w:rPr>
+    </w:lvl>
+    <w:lvl w:ilvl="5" w:tplc="040C0005" w:tentative="1">
+      <w:start w:val="1"/>
+      <w:numFmt w:val="bullet"/>
+      <w:lvlText w:val=""/>
+      <w:lvlJc w:val="left"/>
+      <w:pPr>
+        <w:ind w:left="4320" w:hanging="360"/>
+      </w:pPr>
+      <w:rPr>
+        <w:rFonts w:ascii="Wingdings" w:hAnsi="Wingdings" w:hint="default"/>
+      </w:rPr>
+    </w:lvl>
+    <w:lvl w:ilvl="6" w:tplc="040C0001" w:tentative="1">
+      <w:start w:val="1"/>
+      <w:numFmt w:val="bullet"/>
+      <w:lvlText w:val=""/>
+      <w:lvlJc w:val="left"/>
+      <w:pPr>
+        <w:ind w:left="5040" w:hanging="360"/>
+      </w:pPr>
+      <w:rPr>
+        <w:rFonts w:ascii="Symbol" w:hAnsi="Symbol" w:hint="default"/>
+      </w:rPr>
+    </w:lvl>
+    <w:lvl w:ilvl="7" w:tplc="040C0003" w:tentative="1">
+      <w:start w:val="1"/>
+      <w:numFmt w:val="bullet"/>
+      <w:lvlText w:val="o"/>
+      <w:lvlJc w:val="left"/>
+      <w:pPr>
+        <w:ind w:left="5760" w:hanging="360"/>
+      </w:pPr>
+      <w:rPr>
+        <w:rFonts w:ascii="Courier New" w:hAnsi="Courier New" w:cs="Courier New" w:hint="default"/>
+      </w:rPr>
+    </w:lvl>
+    <w:lvl w:ilvl="8" w:tplc="040C0005" w:tentative="1">
+      <w:start w:val="1"/>
+      <w:numFmt w:val="bullet"/>
+      <w:lvlText w:val=""/>
+      <w:lvlJc w:val="left"/>
+      <w:pPr>
+        <w:ind w:left="6480" w:hanging="360"/>
+      </w:pPr>
+      <w:rPr>
+        <w:rFonts w:ascii="Wingdings" w:hAnsi="Wingdings" w:hint="default"/>
+      </w:rPr>
+    </w:lvl>
+  </w:abstractNum>
+  <w:abstractNum w:abstractNumId="4" w15:restartNumberingAfterBreak="0">
     <w:nsid w:val="3A6E5CC9"/>
     <w:multiLevelType w:val="hybridMultilevel"/>
     <w:tmpl w:val="240C4C0E"/>
@@ -7315,7 +7506,7 @@
       </w:rPr>
     </w:lvl>
   </w:abstractNum>
-  <w:abstractNum w:abstractNumId="4" w15:restartNumberingAfterBreak="0">
+  <w:abstractNum w:abstractNumId="5" w15:restartNumberingAfterBreak="0">
     <w:nsid w:val="524867F6"/>
     <w:multiLevelType w:val="hybridMultilevel"/>
     <w:tmpl w:val="066A5F48"/>
@@ -7401,7 +7592,7 @@
       </w:pPr>
     </w:lvl>
   </w:abstractNum>
-  <w:abstractNum w:abstractNumId="5" w15:restartNumberingAfterBreak="0">
+  <w:abstractNum w:abstractNumId="6" w15:restartNumberingAfterBreak="0">
     <w:nsid w:val="52D04594"/>
     <w:multiLevelType w:val="hybridMultilevel"/>
     <w:tmpl w:val="E15E6C02"/>
@@ -7514,7 +7705,7 @@
       </w:rPr>
     </w:lvl>
   </w:abstractNum>
-  <w:abstractNum w:abstractNumId="6" w15:restartNumberingAfterBreak="0">
+  <w:abstractNum w:abstractNumId="7" w15:restartNumberingAfterBreak="0">
     <w:nsid w:val="544D5E4D"/>
     <w:multiLevelType w:val="hybridMultilevel"/>
     <w:tmpl w:val="8662CB38"/>
@@ -7626,7 +7817,7 @@
       </w:rPr>
     </w:lvl>
   </w:abstractNum>
-  <w:abstractNum w:abstractNumId="7" w15:restartNumberingAfterBreak="0">
+  <w:abstractNum w:abstractNumId="8" w15:restartNumberingAfterBreak="0">
     <w:nsid w:val="55463157"/>
     <w:multiLevelType w:val="hybridMultilevel"/>
     <w:tmpl w:val="9496CDAA"/>
@@ -7739,7 +7930,7 @@
       </w:rPr>
     </w:lvl>
   </w:abstractNum>
-  <w:abstractNum w:abstractNumId="8" w15:restartNumberingAfterBreak="0">
+  <w:abstractNum w:abstractNumId="9" w15:restartNumberingAfterBreak="0">
     <w:nsid w:val="72AE5556"/>
     <w:multiLevelType w:val="hybridMultilevel"/>
     <w:tmpl w:val="0A0AA2D6"/>
@@ -7853,31 +8044,34 @@
     </w:lvl>
   </w:abstractNum>
   <w:num w:numId="1" w16cid:durableId="1930037625">
-    <w:abstractNumId w:val="6"/>
+    <w:abstractNumId w:val="7"/>
   </w:num>
   <w:num w:numId="2" w16cid:durableId="1080715597">
     <w:abstractNumId w:val="0"/>
   </w:num>
   <w:num w:numId="3" w16cid:durableId="1520240272">
-    <w:abstractNumId w:val="8"/>
+    <w:abstractNumId w:val="9"/>
   </w:num>
   <w:num w:numId="4" w16cid:durableId="2117939230">
     <w:abstractNumId w:val="2"/>
   </w:num>
   <w:num w:numId="5" w16cid:durableId="1184785422">
-    <w:abstractNumId w:val="5"/>
+    <w:abstractNumId w:val="6"/>
   </w:num>
   <w:num w:numId="6" w16cid:durableId="2032417781">
-    <w:abstractNumId w:val="7"/>
+    <w:abstractNumId w:val="8"/>
   </w:num>
   <w:num w:numId="7" w16cid:durableId="611084645">
     <w:abstractNumId w:val="1"/>
   </w:num>
   <w:num w:numId="8" w16cid:durableId="1134373043">
-    <w:abstractNumId w:val="3"/>
+    <w:abstractNumId w:val="4"/>
   </w:num>
   <w:num w:numId="9" w16cid:durableId="1953245488">
-    <w:abstractNumId w:val="4"/>
+    <w:abstractNumId w:val="5"/>
+  </w:num>
+  <w:num w:numId="10" w16cid:durableId="1906722371">
+    <w:abstractNumId w:val="3"/>
   </w:num>
 </w:numbering>
 </file>
@@ -8349,6 +8543,7 @@
   <w:style w:type="character" w:default="1" w:styleId="Policepardfaut">
     <w:name w:val="Default Paragraph Font"/>
     <w:uiPriority w:val="1"/>
+    <w:semiHidden/>
     <w:unhideWhenUsed/>
   </w:style>
   <w:style w:type="table" w:default="1" w:styleId="TableauNormal">

</xml_diff>